<commit_message>
everything should be done!
</commit_message>
<xml_diff>
--- a/Reflection.docx
+++ b/Reflection.docx
@@ -424,6 +424,137 @@
         </w:rPr>
         <w:t xml:space="preserve">Start early, and don’t get TOO ambitious. I thought my project wasn’t going to be that involved, but I severely underestimated how hefty my script.js was going to end up being. </w:t>
       </w:r>
+    </w:p>
+    <w:p>
+      <w:pPr>
+        <w:rPr>
+          <w:rFonts w:ascii="Times New Roman" w:hAnsi="Times New Roman" w:cs="Times New Roman"/>
+        </w:rPr>
+      </w:pPr>
+    </w:p>
+    <w:p>
+      <w:pPr>
+        <w:rPr>
+          <w:rFonts w:ascii="Times New Roman" w:hAnsi="Times New Roman" w:cs="Times New Roman"/>
+        </w:rPr>
+      </w:pPr>
+      <w:r>
+        <w:rPr>
+          <w:rFonts w:ascii="Times New Roman" w:hAnsi="Times New Roman" w:cs="Times New Roman"/>
+        </w:rPr>
+        <w:t>Discord/peer feedback component:</w:t>
+      </w:r>
+    </w:p>
+    <w:p>
+      <w:pPr>
+        <w:rPr>
+          <w:rFonts w:ascii="Times New Roman" w:hAnsi="Times New Roman" w:cs="Times New Roman"/>
+        </w:rPr>
+      </w:pPr>
+      <w:proofErr w:type="spellStart"/>
+      <w:r>
+        <w:rPr>
+          <w:rFonts w:ascii="Times New Roman" w:hAnsi="Times New Roman" w:cs="Times New Roman"/>
+        </w:rPr>
+        <w:t>fp</w:t>
+      </w:r>
+      <w:proofErr w:type="spellEnd"/>
+      <w:r>
+        <w:rPr>
+          <w:rFonts w:ascii="Times New Roman" w:hAnsi="Times New Roman" w:cs="Times New Roman"/>
+        </w:rPr>
+        <w:t>-demo-feedback:</w:t>
+      </w:r>
+    </w:p>
+    <w:p>
+      <w:pPr>
+        <w:rPr>
+          <w:rFonts w:ascii="Times New Roman" w:hAnsi="Times New Roman" w:cs="Times New Roman"/>
+        </w:rPr>
+      </w:pPr>
+      <w:hyperlink r:id="rId5" w:history="1">
+        <w:r>
+          <w:rPr>
+            <w:rStyle w:val="Hyperlink"/>
+            <w:rFonts w:ascii="Times New Roman" w:hAnsi="Times New Roman" w:cs="Times New Roman"/>
+          </w:rPr>
+          <w:t>https://discord.com/channels/1224522707698192487/1246605141780594698/1249782016757465160</w:t>
+        </w:r>
+      </w:hyperlink>
+    </w:p>
+    <w:p>
+      <w:pPr>
+        <w:rPr>
+          <w:rFonts w:ascii="Times New Roman" w:hAnsi="Times New Roman" w:cs="Times New Roman"/>
+        </w:rPr>
+      </w:pPr>
+      <w:hyperlink r:id="rId6" w:history="1">
+        <w:r>
+          <w:rPr>
+            <w:rStyle w:val="Hyperlink"/>
+            <w:rFonts w:ascii="Times New Roman" w:hAnsi="Times New Roman" w:cs="Times New Roman"/>
+          </w:rPr>
+          <w:t>https://discord.com/channels/1224522707698192487/1246605141780594698/1249782581180895242</w:t>
+        </w:r>
+      </w:hyperlink>
+    </w:p>
+    <w:p>
+      <w:pPr>
+        <w:rPr>
+          <w:rFonts w:ascii="Times New Roman" w:hAnsi="Times New Roman" w:cs="Times New Roman"/>
+        </w:rPr>
+      </w:pPr>
+      <w:proofErr w:type="spellStart"/>
+      <w:r>
+        <w:rPr>
+          <w:rFonts w:ascii="Times New Roman" w:hAnsi="Times New Roman" w:cs="Times New Roman"/>
+        </w:rPr>
+        <w:t>fp</w:t>
+      </w:r>
+      <w:proofErr w:type="spellEnd"/>
+      <w:r>
+        <w:rPr>
+          <w:rFonts w:ascii="Times New Roman" w:hAnsi="Times New Roman" w:cs="Times New Roman"/>
+        </w:rPr>
+        <w:t>-</w:t>
+      </w:r>
+      <w:proofErr w:type="spellStart"/>
+      <w:r>
+        <w:rPr>
+          <w:rFonts w:ascii="Times New Roman" w:hAnsi="Times New Roman" w:cs="Times New Roman"/>
+        </w:rPr>
+        <w:t>api</w:t>
+      </w:r>
+      <w:proofErr w:type="spellEnd"/>
+      <w:r>
+        <w:rPr>
+          <w:rFonts w:ascii="Times New Roman" w:hAnsi="Times New Roman" w:cs="Times New Roman"/>
+        </w:rPr>
+        <w:t>-documentation:</w:t>
+      </w:r>
+    </w:p>
+    <w:p>
+      <w:pPr>
+        <w:rPr>
+          <w:rFonts w:ascii="Times New Roman" w:hAnsi="Times New Roman" w:cs="Times New Roman"/>
+        </w:rPr>
+      </w:pPr>
+      <w:hyperlink r:id="rId7" w:history="1">
+        <w:r>
+          <w:rPr>
+            <w:rStyle w:val="Hyperlink"/>
+            <w:rFonts w:ascii="Times New Roman" w:hAnsi="Times New Roman" w:cs="Times New Roman"/>
+          </w:rPr>
+          <w:t>https://discord.com/channels/1224522707698192487/1245587432414380042/1249781238559014962</w:t>
+        </w:r>
+      </w:hyperlink>
+    </w:p>
+    <w:p>
+      <w:pPr>
+        <w:rPr>
+          <w:rFonts w:ascii="Times New Roman" w:hAnsi="Times New Roman" w:cs="Times New Roman"/>
+        </w:rPr>
+      </w:pPr>
     </w:p>
     <w:sectPr>
       <w:pgSz w:w="12240" w:h="15840"/>
@@ -1449,6 +1580,29 @@
       <w:spacing w:val="5"/>
     </w:rPr>
   </w:style>
+  <w:style w:type="character" w:styleId="Hyperlink">
+    <w:name w:val="Hyperlink"/>
+    <w:basedOn w:val="DefaultParagraphFont"/>
+    <w:uiPriority w:val="99"/>
+    <w:unhideWhenUsed/>
+    <w:rsid w:val="005873C0"/>
+    <w:rPr>
+      <w:color w:val="467886" w:themeColor="hyperlink"/>
+      <w:u w:val="single"/>
+    </w:rPr>
+  </w:style>
+  <w:style w:type="character" w:styleId="UnresolvedMention">
+    <w:name w:val="Unresolved Mention"/>
+    <w:basedOn w:val="DefaultParagraphFont"/>
+    <w:uiPriority w:val="99"/>
+    <w:semiHidden/>
+    <w:unhideWhenUsed/>
+    <w:rsid w:val="005873C0"/>
+    <w:rPr>
+      <w:color w:val="605E5C"/>
+      <w:shd w:val="clear" w:color="auto" w:fill="E1DFDD"/>
+    </w:rPr>
+  </w:style>
 </w:styles>
 </file>
 

</xml_diff>